<commit_message>
changed folders for tutorials and init tuto 1
</commit_message>
<xml_diff>
--- a/Docs/CPIII-template.docx
+++ b/Docs/CPIII-template.docx
@@ -804,7 +804,6 @@
           <w:bCs/>
           <w:lang w:val="en-US"/>
         </w:rPr>
-        <w:lastRenderedPageBreak/>
         <w:t>Sankey Diagram:</w:t>
       </w:r>
       <w:r>
@@ -837,6 +836,7 @@
         <w:rPr>
           <w:lang w:val="en-US"/>
         </w:rPr>
+        <w:lastRenderedPageBreak/>
         <w:t>I</w:t>
       </w:r>
       <w:r>
@@ -1104,31 +1104,52 @@
         <w:t>see a changing of the patern the countries</w:t>
       </w:r>
       <w:r>
-        <w:t xml:space="preserve">. </w:t>
+        <w:t xml:space="preserve">: </w:t>
+      </w:r>
+      <w:r>
+        <w:rPr>
+          <w:highlight w:val="yellow"/>
+        </w:rPr>
+        <w:t xml:space="preserve">for example </w:t>
+      </w:r>
+      <w:r>
+        <w:rPr>
+          <w:highlight w:val="yellow"/>
+        </w:rPr>
+        <w:t xml:space="preserve">we will see during the evolution of the timeline a global shifting of the colors </w:t>
+      </w:r>
+      <w:r>
+        <w:rPr>
+          <w:highlight w:val="yellow"/>
+        </w:rPr>
+        <w:t xml:space="preserve">in 2D from a color indicating a high </w:t>
+      </w:r>
+      <w:r>
+        <w:rPr>
+          <w:highlight w:val="yellow"/>
+        </w:rPr>
+        <w:t xml:space="preserve">fertility rate </w:t>
+      </w:r>
+      <w:r>
+        <w:rPr>
+          <w:highlight w:val="yellow"/>
+        </w:rPr>
+        <w:t xml:space="preserve">to another one </w:t>
+      </w:r>
+      <w:r>
+        <w:rPr>
+          <w:highlight w:val="yellow"/>
+        </w:rPr>
+        <w:t>indicating high life expectancy.</w:t>
+      </w:r>
+      <w:r>
+        <w:t xml:space="preserve"> </w:t>
       </w:r>
       <w:r>
         <w:t>In addition the line chart provides directly a comparaison between the fertility rate and life expectancy.</w:t>
       </w:r>
       <w:r>
         <w:t xml:space="preserve"> </w:t>
-      </w:r>
-      <w:r>
-        <w:rPr>
-          <w:highlight w:val="yellow"/>
-        </w:rPr>
-        <w:t>U</w:t>
-      </w:r>
-      <w:r>
-        <w:rPr>
-          <w:highlight w:val="yellow"/>
-        </w:rPr>
-        <w:t>s</w:t>
-      </w:r>
-      <w:r>
-        <w:rPr>
-          <w:highlight w:val="yellow"/>
-        </w:rPr>
-        <w:t>e line chart</w:t>
       </w:r>
     </w:p>
     <w:p>
@@ -1224,7 +1245,7 @@
         </w:numPr>
       </w:pPr>
       <w:r>
-        <w:t>Can you predict future population growth and life expectancy trends based on historical data?</w:t>
+        <w:t>How do fertility rates and life expectancy trends differ between developed and developing countries?</w:t>
       </w:r>
     </w:p>
     <w:p>
@@ -1234,33 +1255,60 @@
           <w:ilvl w:val="1"/>
           <w:numId w:val="5"/>
         </w:numPr>
+      </w:pPr>
+      <w:r>
+        <w:t xml:space="preserve">By choosing the attributes the </w:t>
+      </w:r>
+      <w:r>
+        <w:t xml:space="preserve">HDI and the </w:t>
+      </w:r>
+      <w:r>
+        <w:t xml:space="preserve">life expectancy </w:t>
+      </w:r>
+      <w:r>
+        <w:t>or</w:t>
+      </w:r>
+      <w:r>
+        <w:t xml:space="preserve"> the fertility rates we will be able to spo</w:t>
+      </w:r>
+      <w:r>
+        <w:t>t</w:t>
+      </w:r>
+      <w:r>
+        <w:t xml:space="preserve"> by the Choropleth Map</w:t>
+      </w:r>
+      <w:r>
+        <w:t xml:space="preserve"> the trends. In addition </w:t>
+      </w:r>
+      <w:r>
+        <w:t>Sankey Diagra</w:t>
+      </w:r>
+      <w:r>
+        <w:t xml:space="preserve">m </w:t>
+      </w:r>
+      <w:r>
+        <w:t xml:space="preserve">will permit us to compare directly the life expectancy with the fertility rate by </w:t>
+      </w:r>
+      <w:r>
+        <w:t>categorising between the level of development of countries</w:t>
+      </w:r>
+      <w:r>
+        <w:t xml:space="preserve"> </w:t>
+      </w:r>
+      <w:r>
         <w:rPr>
           <w:highlight w:val="yellow"/>
         </w:rPr>
-      </w:pPr>
-      <w:r>
-        <w:t xml:space="preserve">By choosing the attributes life expectancy and natural rate </w:t>
-      </w:r>
-      <w:r>
-        <w:t xml:space="preserve">we can see by the Choropleth Map and the line chart a trend between </w:t>
-      </w:r>
-      <w:r>
-        <w:t xml:space="preserve">these two. </w:t>
+        <w:t xml:space="preserve">using color channel to </w:t>
       </w:r>
       <w:r>
         <w:rPr>
           <w:highlight w:val="yellow"/>
         </w:rPr>
-        <w:t>Use line chart</w:t>
-      </w:r>
-      <w:r>
-        <w:t xml:space="preserve"> </w:t>
-      </w:r>
-      <w:r>
-        <w:rPr>
-          <w:highlight w:val="yellow"/>
-        </w:rPr>
-        <w:t>maybe remove</w:t>
+        <w:t>differentiate them</w:t>
+      </w:r>
+      <w:r>
+        <w:t>.</w:t>
       </w:r>
     </w:p>
     <w:p>
@@ -1272,7 +1320,7 @@
         </w:numPr>
       </w:pPr>
       <w:r>
-        <w:t>How do fertility rates and life expectancy trends differ between developed and developing countries?</w:t>
+        <w:t>Can you detect any significant anomalies or outliers in the dataset that require further investigation, such as countries with exceptionally low fertility rates or life expectancies?</w:t>
       </w:r>
     </w:p>
     <w:p>
@@ -1284,55 +1332,7 @@
         </w:numPr>
       </w:pPr>
       <w:r>
-        <w:t xml:space="preserve">By choosing the attributes the </w:t>
-      </w:r>
-      <w:r>
-        <w:t xml:space="preserve">HDI and the </w:t>
-      </w:r>
-      <w:r>
-        <w:t xml:space="preserve">life expectancy </w:t>
-      </w:r>
-      <w:r>
-        <w:t>or</w:t>
-      </w:r>
-      <w:r>
-        <w:t xml:space="preserve"> the fertility rates we will be able to spo</w:t>
-      </w:r>
-      <w:r>
-        <w:t>t</w:t>
-      </w:r>
-      <w:r>
-        <w:t xml:space="preserve"> by the Choropleth Map</w:t>
-      </w:r>
-      <w:r>
-        <w:t xml:space="preserve"> the trends. In addition </w:t>
-      </w:r>
-      <w:r>
-        <w:t>Sankey Diagra</w:t>
-      </w:r>
-      <w:r>
-        <w:t xml:space="preserve">m </w:t>
-      </w:r>
-      <w:r>
-        <w:t xml:space="preserve">will permit us to compare directly the life expectancy with the fertility rate by </w:t>
-      </w:r>
-      <w:r>
-        <w:t>categorising between the level of development of countries</w:t>
-      </w:r>
-      <w:r>
-        <w:t xml:space="preserve"> </w:t>
-      </w:r>
-      <w:r>
-        <w:rPr>
-          <w:highlight w:val="yellow"/>
-        </w:rPr>
-        <w:t xml:space="preserve">using color channel to </w:t>
-      </w:r>
-      <w:r>
-        <w:rPr>
-          <w:highlight w:val="yellow"/>
-        </w:rPr>
-        <w:t>differentiate them</w:t>
+        <w:t>With the Choropleth Map and the line chart we can inspect for outliers or another anomalie</w:t>
       </w:r>
       <w:r>
         <w:t>.</w:t>
@@ -1340,141 +1340,415 @@
     </w:p>
     <w:p>
       <w:pPr>
-        <w:pStyle w:val="Paragraphedeliste"/>
-        <w:numPr>
-          <w:ilvl w:val="0"/>
-          <w:numId w:val="5"/>
-        </w:numPr>
-      </w:pPr>
-      <w:r>
-        <w:t>Can you detect any significant anomalies or outliers in the dataset that require further investigation, such as countries with exceptionally low fertility rates or life expectancies?</w:t>
+        <w:rPr>
+          <w:b/>
+          <w:bCs/>
+        </w:rPr>
+      </w:pPr>
+      <w:r>
+        <w:rPr>
+          <w:b/>
+          <w:bCs/>
+          <w:highlight w:val="yellow"/>
+        </w:rPr>
+        <w:t>The Storyboard:</w:t>
+      </w:r>
+      <w:r>
+        <w:rPr>
+          <w:b/>
+          <w:bCs/>
+        </w:rPr>
+        <w:t xml:space="preserve"> </w:t>
       </w:r>
     </w:p>
     <w:p>
-      <w:pPr>
-        <w:pStyle w:val="Paragraphedeliste"/>
-        <w:numPr>
-          <w:ilvl w:val="1"/>
-          <w:numId w:val="5"/>
-        </w:numPr>
-      </w:pPr>
-      <w:r>
-        <w:t>With the Choropleth Map and the line chart we can inspect for outliers or another anomalie</w:t>
+      <w:r>
+        <w:t xml:space="preserve">The question that we chose is the first one </w:t>
+      </w:r>
+      <w:r>
+        <w:t xml:space="preserve">focused on </w:t>
+      </w:r>
+      <w:r>
+        <w:t>North America. This question depends on the attributes of the ferility rate and the life expectancy</w:t>
       </w:r>
       <w:r>
         <w:t>.</w:t>
       </w:r>
     </w:p>
     <w:p>
-      <w:pPr>
-        <w:rPr>
-          <w:b/>
-          <w:bCs/>
-        </w:rPr>
-      </w:pPr>
-      <w:r>
-        <w:rPr>
-          <w:b/>
-          <w:bCs/>
-        </w:rPr>
-        <w:t>The Storyboard</w:t>
-      </w:r>
-      <w:r>
-        <w:rPr>
-          <w:b/>
-          <w:bCs/>
-        </w:rPr>
-        <w:t xml:space="preserve">: </w:t>
+      <w:r>
+        <w:t>The user will se</w:t>
+      </w:r>
+      <w:r>
+        <w:t>e</w:t>
+      </w:r>
+      <w:r>
+        <w:t xml:space="preserve"> by the animation of the timeline </w:t>
+      </w:r>
+      <w:r>
+        <w:t xml:space="preserve">spot that on the map there is a trend where all countries </w:t>
+      </w:r>
+      <w:r>
+        <w:t>tends to the same color</w:t>
+      </w:r>
+      <w:r>
+        <w:t xml:space="preserve"> </w:t>
+      </w:r>
+      <w:r>
+        <w:rPr>
+          <w:highlight w:val="yellow"/>
+        </w:rPr>
+        <w:t xml:space="preserve">in </w:t>
+      </w:r>
+      <w:r>
+        <w:rPr>
+          <w:highlight w:val="yellow"/>
+        </w:rPr>
+        <w:t>2D</w:t>
+      </w:r>
+      <w:r>
+        <w:t xml:space="preserve"> which indicated a trend </w:t>
+      </w:r>
+      <w:r>
+        <w:t xml:space="preserve">between </w:t>
+      </w:r>
+      <w:r>
+        <w:t>the life expectancy at birth and the fertility rates</w:t>
+      </w:r>
+      <w:r>
+        <w:t xml:space="preserve">. </w:t>
       </w:r>
     </w:p>
     <w:p>
       <w:r>
-        <w:t xml:space="preserve">The question that we chose is the first one </w:t>
-      </w:r>
-      <w:r>
-        <w:t xml:space="preserve">focused on </w:t>
-      </w:r>
-      <w:r>
-        <w:t>North America. This question depends on the attributes of the ferility rate and the life expectancy</w:t>
-      </w:r>
-      <w:r>
-        <w:t>.</w:t>
+        <w:t>T</w:t>
+      </w:r>
+      <w:r>
+        <w:t xml:space="preserve">hen </w:t>
+      </w:r>
+      <w:r>
+        <w:t>he will</w:t>
+      </w:r>
+      <w:r>
+        <w:t xml:space="preserve"> read the line chart to see if there is in fact </w:t>
+      </w:r>
+      <w:r>
+        <w:t>two lines that are crossing one for declining fertility rate and the upward life expectancy.</w:t>
       </w:r>
     </w:p>
     <w:p>
       <w:r>
+        <w:rPr>
+          <w:noProof/>
+        </w:rPr>
         <w:lastRenderedPageBreak/>
-        <w:t xml:space="preserve">The user will se by the animation of the timeline </w:t>
-      </w:r>
-      <w:r>
-        <w:t xml:space="preserve">spot that on the map there is a trend where all countries </w:t>
-      </w:r>
-      <w:r>
-        <w:t xml:space="preserve">tends to the same color which indicated a trend </w:t>
-      </w:r>
-      <w:r>
-        <w:t xml:space="preserve">between </w:t>
-      </w:r>
-      <w:r>
-        <w:t>the life expectancy at birth and the fertility rates</w:t>
-      </w:r>
-      <w:r>
-        <w:t xml:space="preserve">. </w:t>
-      </w:r>
-    </w:p>
-    <w:p>
-      <w:r>
-        <w:t>T</w:t>
-      </w:r>
-      <w:r>
-        <w:t xml:space="preserve">hen </w:t>
-      </w:r>
-      <w:r>
-        <w:t>he will</w:t>
-      </w:r>
-      <w:r>
-        <w:t xml:space="preserve"> read the line chart to see if there is in fact </w:t>
-      </w:r>
-      <w:r>
-        <w:t>two lines that are crossing one for declining fertility rate and the upward life expectancy.</w:t>
-      </w:r>
-    </w:p>
-    <w:p>
-      <w:r>
-        <w:t xml:space="preserve">Also the </w:t>
-      </w:r>
-      <w:r>
-        <w:t>Sankey Diagram</w:t>
-      </w:r>
-      <w:r>
-        <w:t xml:space="preserve"> we will notice that it exist </w:t>
-      </w:r>
-      <w:r>
-        <w:t>a</w:t>
-      </w:r>
-      <w:r>
-        <w:t xml:space="preserve"> thick</w:t>
-      </w:r>
-      <w:r>
-        <w:t xml:space="preserve"> flow line connected </w:t>
-      </w:r>
-      <w:r>
-        <w:t xml:space="preserve">to low life expectancy at first will evolve to being </w:t>
-      </w:r>
-      <w:r>
-        <w:t>thin and switching to be connected to higher life expectancy.</w:t>
-      </w:r>
-    </w:p>
-    <w:p>
+        <mc:AlternateContent>
+          <mc:Choice Requires="wps">
+            <w:drawing>
+              <wp:anchor distT="0" distB="0" distL="114300" distR="114300" simplePos="0" relativeHeight="251669504" behindDoc="0" locked="0" layoutInCell="1" allowOverlap="1" wp14:anchorId="36DB7B4F" wp14:editId="3C932142">
+                <wp:simplePos x="0" y="0"/>
+                <wp:positionH relativeFrom="column">
+                  <wp:posOffset>-458536</wp:posOffset>
+                </wp:positionH>
+                <wp:positionV relativeFrom="paragraph">
+                  <wp:posOffset>609655</wp:posOffset>
+                </wp:positionV>
+                <wp:extent cx="17949" cy="3229471"/>
+                <wp:effectExtent l="19050" t="19050" r="20320" b="28575"/>
+                <wp:wrapNone/>
+                <wp:docPr id="1677263827" name="Connecteur droit 1"/>
+                <wp:cNvGraphicFramePr/>
+                <a:graphic xmlns:a="http://schemas.openxmlformats.org/drawingml/2006/main">
+                  <a:graphicData uri="http://schemas.microsoft.com/office/word/2010/wordprocessingShape">
+                    <wps:wsp>
+                      <wps:cNvCnPr/>
+                      <wps:spPr>
+                        <a:xfrm>
+                          <a:off x="0" y="0"/>
+                          <a:ext cx="17949" cy="3229471"/>
+                        </a:xfrm>
+                        <a:prstGeom prst="line">
+                          <a:avLst/>
+                        </a:prstGeom>
+                        <a:ln w="28575">
+                          <a:solidFill>
+                            <a:schemeClr val="tx1"/>
+                          </a:solidFill>
+                        </a:ln>
+                      </wps:spPr>
+                      <wps:style>
+                        <a:lnRef idx="1">
+                          <a:schemeClr val="accent1"/>
+                        </a:lnRef>
+                        <a:fillRef idx="0">
+                          <a:schemeClr val="accent1"/>
+                        </a:fillRef>
+                        <a:effectRef idx="0">
+                          <a:schemeClr val="accent1"/>
+                        </a:effectRef>
+                        <a:fontRef idx="minor">
+                          <a:schemeClr val="tx1"/>
+                        </a:fontRef>
+                      </wps:style>
+                      <wps:bodyPr/>
+                    </wps:wsp>
+                  </a:graphicData>
+                </a:graphic>
+                <wp14:sizeRelH relativeFrom="margin">
+                  <wp14:pctWidth>0</wp14:pctWidth>
+                </wp14:sizeRelH>
+                <wp14:sizeRelV relativeFrom="margin">
+                  <wp14:pctHeight>0</wp14:pctHeight>
+                </wp14:sizeRelV>
+              </wp:anchor>
+            </w:drawing>
+          </mc:Choice>
+          <mc:Fallback>
+            <w:pict>
+              <v:line w14:anchorId="3CAED071" id="Connecteur droit 1" o:spid="_x0000_s1026" style="position:absolute;z-index:251669504;visibility:visible;mso-wrap-style:square;mso-width-percent:0;mso-height-percent:0;mso-wrap-distance-left:9pt;mso-wrap-distance-top:0;mso-wrap-distance-right:9pt;mso-wrap-distance-bottom:0;mso-position-horizontal:absolute;mso-position-horizontal-relative:text;mso-position-vertical:absolute;mso-position-vertical-relative:text;mso-width-percent:0;mso-height-percent:0;mso-width-relative:margin;mso-height-relative:margin" from="-36.1pt,48pt" to="-34.7pt,302.3pt" o:gfxdata="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" strokecolor="black [3213]" strokeweight="2.25pt">
+                <v:stroke joinstyle="miter"/>
+              </v:line>
+            </w:pict>
+          </mc:Fallback>
+        </mc:AlternateContent>
+      </w:r>
       <w:r>
         <w:rPr>
           <w:noProof/>
         </w:rPr>
+        <mc:AlternateContent>
+          <mc:Choice Requires="wps">
+            <w:drawing>
+              <wp:anchor distT="0" distB="0" distL="114300" distR="114300" simplePos="0" relativeHeight="251665408" behindDoc="0" locked="0" layoutInCell="1" allowOverlap="1" wp14:anchorId="799207F6" wp14:editId="50596029">
+                <wp:simplePos x="0" y="0"/>
+                <wp:positionH relativeFrom="margin">
+                  <wp:posOffset>-467015</wp:posOffset>
+                </wp:positionH>
+                <wp:positionV relativeFrom="paragraph">
+                  <wp:posOffset>616434</wp:posOffset>
+                </wp:positionV>
+                <wp:extent cx="6632836" cy="598"/>
+                <wp:effectExtent l="19050" t="19050" r="15875" b="19050"/>
+                <wp:wrapNone/>
+                <wp:docPr id="1153729289" name="Connecteur droit 1"/>
+                <wp:cNvGraphicFramePr/>
+                <a:graphic xmlns:a="http://schemas.openxmlformats.org/drawingml/2006/main">
+                  <a:graphicData uri="http://schemas.microsoft.com/office/word/2010/wordprocessingShape">
+                    <wps:wsp>
+                      <wps:cNvCnPr/>
+                      <wps:spPr>
+                        <a:xfrm flipH="1">
+                          <a:off x="0" y="0"/>
+                          <a:ext cx="6632836" cy="598"/>
+                        </a:xfrm>
+                        <a:prstGeom prst="line">
+                          <a:avLst/>
+                        </a:prstGeom>
+                        <a:ln w="28575">
+                          <a:solidFill>
+                            <a:schemeClr val="tx1"/>
+                          </a:solidFill>
+                        </a:ln>
+                      </wps:spPr>
+                      <wps:style>
+                        <a:lnRef idx="1">
+                          <a:schemeClr val="accent1"/>
+                        </a:lnRef>
+                        <a:fillRef idx="0">
+                          <a:schemeClr val="accent1"/>
+                        </a:fillRef>
+                        <a:effectRef idx="0">
+                          <a:schemeClr val="accent1"/>
+                        </a:effectRef>
+                        <a:fontRef idx="minor">
+                          <a:schemeClr val="tx1"/>
+                        </a:fontRef>
+                      </wps:style>
+                      <wps:bodyPr/>
+                    </wps:wsp>
+                  </a:graphicData>
+                </a:graphic>
+                <wp14:sizeRelH relativeFrom="margin">
+                  <wp14:pctWidth>0</wp14:pctWidth>
+                </wp14:sizeRelH>
+                <wp14:sizeRelV relativeFrom="margin">
+                  <wp14:pctHeight>0</wp14:pctHeight>
+                </wp14:sizeRelV>
+              </wp:anchor>
+            </w:drawing>
+          </mc:Choice>
+          <mc:Fallback>
+            <w:pict>
+              <v:line w14:anchorId="7B7FDADC" id="Connecteur droit 1" o:spid="_x0000_s1026" style="position:absolute;flip:x;z-index:251665408;visibility:visible;mso-wrap-style:square;mso-width-percent:0;mso-height-percent:0;mso-wrap-distance-left:9pt;mso-wrap-distance-top:0;mso-wrap-distance-right:9pt;mso-wrap-distance-bottom:0;mso-position-horizontal:absolute;mso-position-horizontal-relative:margin;mso-position-vertical:absolute;mso-position-vertical-relative:text;mso-width-percent:0;mso-height-percent:0;mso-width-relative:margin;mso-height-relative:margin" from="-36.75pt,48.55pt" to="485.5pt,48.6pt" o:gfxdata="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" strokecolor="black [3213]" strokeweight="2.25pt">
+                <v:stroke joinstyle="miter"/>
+                <w10:wrap anchorx="margin"/>
+              </v:line>
+            </w:pict>
+          </mc:Fallback>
+        </mc:AlternateContent>
+      </w:r>
+      <w:r>
+        <w:rPr>
+          <w:noProof/>
+        </w:rPr>
+        <mc:AlternateContent>
+          <mc:Choice Requires="wps">
+            <w:drawing>
+              <wp:anchor distT="0" distB="0" distL="114300" distR="114300" simplePos="0" relativeHeight="251667456" behindDoc="0" locked="0" layoutInCell="1" allowOverlap="1" wp14:anchorId="35F80E85" wp14:editId="28E12CE1">
+                <wp:simplePos x="0" y="0"/>
+                <wp:positionH relativeFrom="column">
+                  <wp:posOffset>6158516</wp:posOffset>
+                </wp:positionH>
+                <wp:positionV relativeFrom="paragraph">
+                  <wp:posOffset>611747</wp:posOffset>
+                </wp:positionV>
+                <wp:extent cx="22251" cy="3219245"/>
+                <wp:effectExtent l="19050" t="19050" r="34925" b="19685"/>
+                <wp:wrapNone/>
+                <wp:docPr id="1924477905" name="Connecteur droit 1"/>
+                <wp:cNvGraphicFramePr/>
+                <a:graphic xmlns:a="http://schemas.openxmlformats.org/drawingml/2006/main">
+                  <a:graphicData uri="http://schemas.microsoft.com/office/word/2010/wordprocessingShape">
+                    <wps:wsp>
+                      <wps:cNvCnPr/>
+                      <wps:spPr>
+                        <a:xfrm>
+                          <a:off x="0" y="0"/>
+                          <a:ext cx="22251" cy="3219245"/>
+                        </a:xfrm>
+                        <a:prstGeom prst="line">
+                          <a:avLst/>
+                        </a:prstGeom>
+                        <a:ln w="28575">
+                          <a:solidFill>
+                            <a:schemeClr val="tx1"/>
+                          </a:solidFill>
+                        </a:ln>
+                      </wps:spPr>
+                      <wps:style>
+                        <a:lnRef idx="1">
+                          <a:schemeClr val="accent1"/>
+                        </a:lnRef>
+                        <a:fillRef idx="0">
+                          <a:schemeClr val="accent1"/>
+                        </a:fillRef>
+                        <a:effectRef idx="0">
+                          <a:schemeClr val="accent1"/>
+                        </a:effectRef>
+                        <a:fontRef idx="minor">
+                          <a:schemeClr val="tx1"/>
+                        </a:fontRef>
+                      </wps:style>
+                      <wps:bodyPr/>
+                    </wps:wsp>
+                  </a:graphicData>
+                </a:graphic>
+                <wp14:sizeRelH relativeFrom="margin">
+                  <wp14:pctWidth>0</wp14:pctWidth>
+                </wp14:sizeRelH>
+                <wp14:sizeRelV relativeFrom="margin">
+                  <wp14:pctHeight>0</wp14:pctHeight>
+                </wp14:sizeRelV>
+              </wp:anchor>
+            </w:drawing>
+          </mc:Choice>
+          <mc:Fallback>
+            <w:pict>
+              <v:line w14:anchorId="727FEA83" id="Connecteur droit 1" o:spid="_x0000_s1026" style="position:absolute;z-index:251667456;visibility:visible;mso-wrap-style:square;mso-width-percent:0;mso-height-percent:0;mso-wrap-distance-left:9pt;mso-wrap-distance-top:0;mso-wrap-distance-right:9pt;mso-wrap-distance-bottom:0;mso-position-horizontal:absolute;mso-position-horizontal-relative:text;mso-position-vertical:absolute;mso-position-vertical-relative:text;mso-width-percent:0;mso-height-percent:0;mso-width-relative:margin;mso-height-relative:margin" from="484.9pt,48.15pt" to="486.65pt,301.65pt" o:gfxdata="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" strokecolor="black [3213]" strokeweight="2.25pt">
+                <v:stroke joinstyle="miter"/>
+              </v:line>
+            </w:pict>
+          </mc:Fallback>
+        </mc:AlternateContent>
+      </w:r>
+      <w:r>
+        <w:rPr>
+          <w:noProof/>
+        </w:rPr>
+        <mc:AlternateContent>
+          <mc:Choice Requires="wps">
+            <w:drawing>
+              <wp:anchor distT="0" distB="0" distL="114300" distR="114300" simplePos="0" relativeHeight="251661312" behindDoc="0" locked="0" layoutInCell="1" allowOverlap="1" wp14:anchorId="477DB202" wp14:editId="061E034B">
+                <wp:simplePos x="0" y="0"/>
+                <wp:positionH relativeFrom="column">
+                  <wp:posOffset>2860789</wp:posOffset>
+                </wp:positionH>
+                <wp:positionV relativeFrom="paragraph">
+                  <wp:posOffset>604370</wp:posOffset>
+                </wp:positionV>
+                <wp:extent cx="16510" cy="3234411"/>
+                <wp:effectExtent l="19050" t="19050" r="21590" b="23495"/>
+                <wp:wrapNone/>
+                <wp:docPr id="862584543" name="Connecteur droit 1"/>
+                <wp:cNvGraphicFramePr/>
+                <a:graphic xmlns:a="http://schemas.openxmlformats.org/drawingml/2006/main">
+                  <a:graphicData uri="http://schemas.microsoft.com/office/word/2010/wordprocessingShape">
+                    <wps:wsp>
+                      <wps:cNvCnPr/>
+                      <wps:spPr>
+                        <a:xfrm>
+                          <a:off x="0" y="0"/>
+                          <a:ext cx="16510" cy="3234411"/>
+                        </a:xfrm>
+                        <a:prstGeom prst="line">
+                          <a:avLst/>
+                        </a:prstGeom>
+                        <a:ln w="28575">
+                          <a:solidFill>
+                            <a:schemeClr val="tx1"/>
+                          </a:solidFill>
+                        </a:ln>
+                      </wps:spPr>
+                      <wps:style>
+                        <a:lnRef idx="1">
+                          <a:schemeClr val="accent1"/>
+                        </a:lnRef>
+                        <a:fillRef idx="0">
+                          <a:schemeClr val="accent1"/>
+                        </a:fillRef>
+                        <a:effectRef idx="0">
+                          <a:schemeClr val="accent1"/>
+                        </a:effectRef>
+                        <a:fontRef idx="minor">
+                          <a:schemeClr val="tx1"/>
+                        </a:fontRef>
+                      </wps:style>
+                      <wps:bodyPr/>
+                    </wps:wsp>
+                  </a:graphicData>
+                </a:graphic>
+                <wp14:sizeRelH relativeFrom="margin">
+                  <wp14:pctWidth>0</wp14:pctWidth>
+                </wp14:sizeRelH>
+                <wp14:sizeRelV relativeFrom="margin">
+                  <wp14:pctHeight>0</wp14:pctHeight>
+                </wp14:sizeRelV>
+              </wp:anchor>
+            </w:drawing>
+          </mc:Choice>
+          <mc:Fallback>
+            <w:pict>
+              <v:line w14:anchorId="068F4D61" id="Connecteur droit 1" o:spid="_x0000_s1026" style="position:absolute;z-index:251661312;visibility:visible;mso-wrap-style:square;mso-width-percent:0;mso-height-percent:0;mso-wrap-distance-left:9pt;mso-wrap-distance-top:0;mso-wrap-distance-right:9pt;mso-wrap-distance-bottom:0;mso-position-horizontal:absolute;mso-position-horizontal-relative:text;mso-position-vertical:absolute;mso-position-vertical-relative:text;mso-width-percent:0;mso-height-percent:0;mso-width-relative:margin;mso-height-relative:margin" from="225.25pt,47.6pt" to="226.55pt,302.3pt" o:gfxdata="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" strokecolor="black [3213]" strokeweight="2.25pt">
+                <v:stroke joinstyle="miter"/>
+              </v:line>
+            </w:pict>
+          </mc:Fallback>
+        </mc:AlternateContent>
+      </w:r>
+      <w:r>
         <w:drawing>
-          <wp:inline distT="0" distB="0" distL="0" distR="0" wp14:anchorId="2F960BD5" wp14:editId="13A785DA">
-            <wp:extent cx="6278578" cy="4773296"/>
-            <wp:effectExtent l="0" t="0" r="8255" b="8255"/>
-            <wp:docPr id="182658229" name="Image 1" descr="Une image contenant texte, diagramme, carte&#10;&#10;Description générée automatiquement"/>
+          <wp:anchor distT="0" distB="0" distL="114300" distR="114300" simplePos="0" relativeHeight="251659264" behindDoc="0" locked="0" layoutInCell="1" allowOverlap="1" wp14:anchorId="342C10A7" wp14:editId="31191159">
+            <wp:simplePos x="0" y="0"/>
+            <wp:positionH relativeFrom="column">
+              <wp:posOffset>3061295</wp:posOffset>
+            </wp:positionH>
+            <wp:positionV relativeFrom="paragraph">
+              <wp:posOffset>619905</wp:posOffset>
+            </wp:positionV>
+            <wp:extent cx="3100070" cy="3101975"/>
+            <wp:effectExtent l="0" t="0" r="5080" b="3175"/>
+            <wp:wrapTopAndBottom/>
+            <wp:docPr id="1647122640" name="Image 1" descr="Une image contenant texte, diagramme, carte&#10;&#10;Description générée automatiquement"/>
             <wp:cNvGraphicFramePr>
               <a:graphicFrameLocks xmlns:a="http://schemas.openxmlformats.org/drawingml/2006/main" noChangeAspect="1"/>
             </wp:cNvGraphicFramePr>
@@ -1482,11 +1756,17 @@
               <a:graphicData uri="http://schemas.openxmlformats.org/drawingml/2006/picture">
                 <pic:pic xmlns:pic="http://schemas.openxmlformats.org/drawingml/2006/picture">
                   <pic:nvPicPr>
-                    <pic:cNvPr id="182658229" name="Image 1" descr="Une image contenant texte, diagramme, carte&#10;&#10;Description générée automatiquement"/>
+                    <pic:cNvPr id="1647122640" name="Image 1" descr="Une image contenant texte, diagramme, carte&#10;&#10;Description générée automatiquement"/>
                     <pic:cNvPicPr/>
                   </pic:nvPicPr>
                   <pic:blipFill>
-                    <a:blip r:embed="rId9"/>
+                    <a:blip r:embed="rId9" cstate="print">
+                      <a:extLst>
+                        <a:ext uri="{28A0092B-C50C-407E-A947-70E740481C1C}">
+                          <a14:useLocalDpi xmlns:a14="http://schemas.microsoft.com/office/drawing/2010/main" val="0"/>
+                        </a:ext>
+                      </a:extLst>
+                    </a:blip>
                     <a:stretch>
                       <a:fillRect/>
                     </a:stretch>
@@ -1494,7 +1774,7 @@
                   <pic:spPr>
                     <a:xfrm>
                       <a:off x="0" y="0"/>
-                      <a:ext cx="6287470" cy="4780057"/>
+                      <a:ext cx="3100070" cy="3101975"/>
                     </a:xfrm>
                     <a:prstGeom prst="rect">
                       <a:avLst/>
@@ -1503,14 +1783,457 @@
                 </pic:pic>
               </a:graphicData>
             </a:graphic>
-          </wp:inline>
+            <wp14:sizeRelH relativeFrom="margin">
+              <wp14:pctWidth>0</wp14:pctWidth>
+            </wp14:sizeRelH>
+            <wp14:sizeRelV relativeFrom="margin">
+              <wp14:pctHeight>0</wp14:pctHeight>
+            </wp14:sizeRelV>
+          </wp:anchor>
+        </w:drawing>
+      </w:r>
+      <w:r>
+        <w:drawing>
+          <wp:anchor distT="0" distB="0" distL="114300" distR="114300" simplePos="0" relativeHeight="251658240" behindDoc="0" locked="0" layoutInCell="1" allowOverlap="1" wp14:anchorId="08A6E3A6" wp14:editId="63838E91">
+            <wp:simplePos x="0" y="0"/>
+            <wp:positionH relativeFrom="margin">
+              <wp:posOffset>-449090</wp:posOffset>
+            </wp:positionH>
+            <wp:positionV relativeFrom="paragraph">
+              <wp:posOffset>689787</wp:posOffset>
+            </wp:positionV>
+            <wp:extent cx="3013710" cy="2881630"/>
+            <wp:effectExtent l="0" t="0" r="0" b="0"/>
+            <wp:wrapTopAndBottom/>
+            <wp:docPr id="1461670656" name="Image 1" descr="Une image contenant texte, diagramme, capture d’écran, carte&#10;&#10;Description générée automatiquement"/>
+            <wp:cNvGraphicFramePr>
+              <a:graphicFrameLocks xmlns:a="http://schemas.openxmlformats.org/drawingml/2006/main" noChangeAspect="1"/>
+            </wp:cNvGraphicFramePr>
+            <a:graphic xmlns:a="http://schemas.openxmlformats.org/drawingml/2006/main">
+              <a:graphicData uri="http://schemas.openxmlformats.org/drawingml/2006/picture">
+                <pic:pic xmlns:pic="http://schemas.openxmlformats.org/drawingml/2006/picture">
+                  <pic:nvPicPr>
+                    <pic:cNvPr id="1461670656" name="Image 1" descr="Une image contenant texte, diagramme, capture d’écran, carte&#10;&#10;Description générée automatiquement"/>
+                    <pic:cNvPicPr/>
+                  </pic:nvPicPr>
+                  <pic:blipFill>
+                    <a:blip r:embed="rId10" cstate="print">
+                      <a:extLst>
+                        <a:ext uri="{28A0092B-C50C-407E-A947-70E740481C1C}">
+                          <a14:useLocalDpi xmlns:a14="http://schemas.microsoft.com/office/drawing/2010/main" val="0"/>
+                        </a:ext>
+                      </a:extLst>
+                    </a:blip>
+                    <a:stretch>
+                      <a:fillRect/>
+                    </a:stretch>
+                  </pic:blipFill>
+                  <pic:spPr>
+                    <a:xfrm>
+                      <a:off x="0" y="0"/>
+                      <a:ext cx="3013710" cy="2881630"/>
+                    </a:xfrm>
+                    <a:prstGeom prst="rect">
+                      <a:avLst/>
+                    </a:prstGeom>
+                  </pic:spPr>
+                </pic:pic>
+              </a:graphicData>
+            </a:graphic>
+            <wp14:sizeRelH relativeFrom="margin">
+              <wp14:pctWidth>0</wp14:pctWidth>
+            </wp14:sizeRelH>
+            <wp14:sizeRelV relativeFrom="margin">
+              <wp14:pctHeight>0</wp14:pctHeight>
+            </wp14:sizeRelV>
+          </wp:anchor>
+        </w:drawing>
+      </w:r>
+      <w:r>
+        <w:t xml:space="preserve">Also the </w:t>
+      </w:r>
+      <w:r>
+        <w:t>Sankey Diagram</w:t>
+      </w:r>
+      <w:r>
+        <w:t xml:space="preserve"> we will notice that it exist </w:t>
+      </w:r>
+      <w:r>
+        <w:t>a</w:t>
+      </w:r>
+      <w:r>
+        <w:t xml:space="preserve"> thick</w:t>
+      </w:r>
+      <w:r>
+        <w:t xml:space="preserve"> flow line connected </w:t>
+      </w:r>
+      <w:r>
+        <w:t xml:space="preserve">to low life expectancy at first will evolve to being </w:t>
+      </w:r>
+      <w:r>
+        <w:t>thin and switching to be connected to higher life expectancy.</w:t>
+      </w:r>
+    </w:p>
+    <w:p>
+      <w:r>
+        <w:rPr>
+          <w:noProof/>
+        </w:rPr>
+        <mc:AlternateContent>
+          <mc:Choice Requires="wps">
+            <w:drawing>
+              <wp:anchor distT="0" distB="0" distL="114300" distR="114300" simplePos="0" relativeHeight="251675648" behindDoc="0" locked="0" layoutInCell="1" allowOverlap="1" wp14:anchorId="7D60B086" wp14:editId="3CD142EC">
+                <wp:simplePos x="0" y="0"/>
+                <wp:positionH relativeFrom="column">
+                  <wp:posOffset>1185270</wp:posOffset>
+                </wp:positionH>
+                <wp:positionV relativeFrom="paragraph">
+                  <wp:posOffset>7867864</wp:posOffset>
+                </wp:positionV>
+                <wp:extent cx="3294989" cy="44376"/>
+                <wp:effectExtent l="19050" t="19050" r="20320" b="32385"/>
+                <wp:wrapNone/>
+                <wp:docPr id="135410102" name="Connecteur droit 1"/>
+                <wp:cNvGraphicFramePr/>
+                <a:graphic xmlns:a="http://schemas.openxmlformats.org/drawingml/2006/main">
+                  <a:graphicData uri="http://schemas.microsoft.com/office/word/2010/wordprocessingShape">
+                    <wps:wsp>
+                      <wps:cNvCnPr/>
+                      <wps:spPr>
+                        <a:xfrm>
+                          <a:off x="0" y="0"/>
+                          <a:ext cx="3294989" cy="44376"/>
+                        </a:xfrm>
+                        <a:prstGeom prst="line">
+                          <a:avLst/>
+                        </a:prstGeom>
+                        <a:ln w="28575">
+                          <a:solidFill>
+                            <a:schemeClr val="tx1"/>
+                          </a:solidFill>
+                        </a:ln>
+                      </wps:spPr>
+                      <wps:style>
+                        <a:lnRef idx="1">
+                          <a:schemeClr val="accent1"/>
+                        </a:lnRef>
+                        <a:fillRef idx="0">
+                          <a:schemeClr val="accent1"/>
+                        </a:fillRef>
+                        <a:effectRef idx="0">
+                          <a:schemeClr val="accent1"/>
+                        </a:effectRef>
+                        <a:fontRef idx="minor">
+                          <a:schemeClr val="tx1"/>
+                        </a:fontRef>
+                      </wps:style>
+                      <wps:bodyPr/>
+                    </wps:wsp>
+                  </a:graphicData>
+                </a:graphic>
+                <wp14:sizeRelH relativeFrom="margin">
+                  <wp14:pctWidth>0</wp14:pctWidth>
+                </wp14:sizeRelH>
+                <wp14:sizeRelV relativeFrom="margin">
+                  <wp14:pctHeight>0</wp14:pctHeight>
+                </wp14:sizeRelV>
+              </wp:anchor>
+            </w:drawing>
+          </mc:Choice>
+          <mc:Fallback>
+            <w:pict>
+              <v:line w14:anchorId="639A9A4B" id="Connecteur droit 1" o:spid="_x0000_s1026" style="position:absolute;z-index:251675648;visibility:visible;mso-wrap-style:square;mso-width-percent:0;mso-height-percent:0;mso-wrap-distance-left:9pt;mso-wrap-distance-top:0;mso-wrap-distance-right:9pt;mso-wrap-distance-bottom:0;mso-position-horizontal:absolute;mso-position-horizontal-relative:text;mso-position-vertical:absolute;mso-position-vertical-relative:text;mso-width-percent:0;mso-height-percent:0;mso-width-relative:margin;mso-height-relative:margin" from="93.35pt,619.5pt" to="352.8pt,623pt" o:gfxdata="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" strokecolor="black [3213]" strokeweight="2.25pt">
+                <v:stroke joinstyle="miter"/>
+              </v:line>
+            </w:pict>
+          </mc:Fallback>
+        </mc:AlternateContent>
+      </w:r>
+      <w:r>
+        <w:rPr>
+          <w:noProof/>
+        </w:rPr>
+        <mc:AlternateContent>
+          <mc:Choice Requires="wps">
+            <w:drawing>
+              <wp:anchor distT="0" distB="0" distL="114300" distR="114300" simplePos="0" relativeHeight="251673600" behindDoc="0" locked="0" layoutInCell="1" allowOverlap="1" wp14:anchorId="633A6490" wp14:editId="710C2686">
+                <wp:simplePos x="0" y="0"/>
+                <wp:positionH relativeFrom="column">
+                  <wp:posOffset>4467860</wp:posOffset>
+                </wp:positionH>
+                <wp:positionV relativeFrom="paragraph">
+                  <wp:posOffset>3376724</wp:posOffset>
+                </wp:positionV>
+                <wp:extent cx="34907" cy="4515951"/>
+                <wp:effectExtent l="19050" t="19050" r="22860" b="37465"/>
+                <wp:wrapNone/>
+                <wp:docPr id="81749852" name="Connecteur droit 1"/>
+                <wp:cNvGraphicFramePr/>
+                <a:graphic xmlns:a="http://schemas.openxmlformats.org/drawingml/2006/main">
+                  <a:graphicData uri="http://schemas.microsoft.com/office/word/2010/wordprocessingShape">
+                    <wps:wsp>
+                      <wps:cNvCnPr/>
+                      <wps:spPr>
+                        <a:xfrm flipH="1">
+                          <a:off x="0" y="0"/>
+                          <a:ext cx="34907" cy="4515951"/>
+                        </a:xfrm>
+                        <a:prstGeom prst="line">
+                          <a:avLst/>
+                        </a:prstGeom>
+                        <a:ln w="28575">
+                          <a:solidFill>
+                            <a:schemeClr val="tx1"/>
+                          </a:solidFill>
+                        </a:ln>
+                      </wps:spPr>
+                      <wps:style>
+                        <a:lnRef idx="1">
+                          <a:schemeClr val="accent1"/>
+                        </a:lnRef>
+                        <a:fillRef idx="0">
+                          <a:schemeClr val="accent1"/>
+                        </a:fillRef>
+                        <a:effectRef idx="0">
+                          <a:schemeClr val="accent1"/>
+                        </a:effectRef>
+                        <a:fontRef idx="minor">
+                          <a:schemeClr val="tx1"/>
+                        </a:fontRef>
+                      </wps:style>
+                      <wps:bodyPr/>
+                    </wps:wsp>
+                  </a:graphicData>
+                </a:graphic>
+                <wp14:sizeRelH relativeFrom="margin">
+                  <wp14:pctWidth>0</wp14:pctWidth>
+                </wp14:sizeRelH>
+                <wp14:sizeRelV relativeFrom="margin">
+                  <wp14:pctHeight>0</wp14:pctHeight>
+                </wp14:sizeRelV>
+              </wp:anchor>
+            </w:drawing>
+          </mc:Choice>
+          <mc:Fallback>
+            <w:pict>
+              <v:line w14:anchorId="26E1E6FD" id="Connecteur droit 1" o:spid="_x0000_s1026" style="position:absolute;flip:x;z-index:251673600;visibility:visible;mso-wrap-style:square;mso-width-percent:0;mso-height-percent:0;mso-wrap-distance-left:9pt;mso-wrap-distance-top:0;mso-wrap-distance-right:9pt;mso-wrap-distance-bottom:0;mso-position-horizontal:absolute;mso-position-horizontal-relative:text;mso-position-vertical:absolute;mso-position-vertical-relative:text;mso-width-percent:0;mso-height-percent:0;mso-width-relative:margin;mso-height-relative:margin" from="351.8pt,265.9pt" to="354.55pt,621.5pt" o:gfxdata="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" strokecolor="black [3213]" strokeweight="2.25pt">
+                <v:stroke joinstyle="miter"/>
+              </v:line>
+            </w:pict>
+          </mc:Fallback>
+        </mc:AlternateContent>
+      </w:r>
+      <w:r>
+        <w:rPr>
+          <w:noProof/>
+        </w:rPr>
+        <mc:AlternateContent>
+          <mc:Choice Requires="wps">
+            <w:drawing>
+              <wp:anchor distT="0" distB="0" distL="114300" distR="114300" simplePos="0" relativeHeight="251671552" behindDoc="0" locked="0" layoutInCell="1" allowOverlap="1" wp14:anchorId="7320E86F" wp14:editId="29EBD078">
+                <wp:simplePos x="0" y="0"/>
+                <wp:positionH relativeFrom="column">
+                  <wp:posOffset>1187362</wp:posOffset>
+                </wp:positionH>
+                <wp:positionV relativeFrom="paragraph">
+                  <wp:posOffset>3369861</wp:posOffset>
+                </wp:positionV>
+                <wp:extent cx="34907" cy="4515951"/>
+                <wp:effectExtent l="19050" t="19050" r="22860" b="37465"/>
+                <wp:wrapNone/>
+                <wp:docPr id="2033031592" name="Connecteur droit 1"/>
+                <wp:cNvGraphicFramePr/>
+                <a:graphic xmlns:a="http://schemas.openxmlformats.org/drawingml/2006/main">
+                  <a:graphicData uri="http://schemas.microsoft.com/office/word/2010/wordprocessingShape">
+                    <wps:wsp>
+                      <wps:cNvCnPr/>
+                      <wps:spPr>
+                        <a:xfrm flipH="1">
+                          <a:off x="0" y="0"/>
+                          <a:ext cx="34907" cy="4515951"/>
+                        </a:xfrm>
+                        <a:prstGeom prst="line">
+                          <a:avLst/>
+                        </a:prstGeom>
+                        <a:ln w="28575">
+                          <a:solidFill>
+                            <a:schemeClr val="tx1"/>
+                          </a:solidFill>
+                        </a:ln>
+                      </wps:spPr>
+                      <wps:style>
+                        <a:lnRef idx="1">
+                          <a:schemeClr val="accent1"/>
+                        </a:lnRef>
+                        <a:fillRef idx="0">
+                          <a:schemeClr val="accent1"/>
+                        </a:fillRef>
+                        <a:effectRef idx="0">
+                          <a:schemeClr val="accent1"/>
+                        </a:effectRef>
+                        <a:fontRef idx="minor">
+                          <a:schemeClr val="tx1"/>
+                        </a:fontRef>
+                      </wps:style>
+                      <wps:bodyPr/>
+                    </wps:wsp>
+                  </a:graphicData>
+                </a:graphic>
+                <wp14:sizeRelH relativeFrom="margin">
+                  <wp14:pctWidth>0</wp14:pctWidth>
+                </wp14:sizeRelH>
+                <wp14:sizeRelV relativeFrom="margin">
+                  <wp14:pctHeight>0</wp14:pctHeight>
+                </wp14:sizeRelV>
+              </wp:anchor>
+            </w:drawing>
+          </mc:Choice>
+          <mc:Fallback>
+            <w:pict>
+              <v:line w14:anchorId="3E3854DB" id="Connecteur droit 1" o:spid="_x0000_s1026" style="position:absolute;flip:x;z-index:251671552;visibility:visible;mso-wrap-style:square;mso-width-percent:0;mso-height-percent:0;mso-wrap-distance-left:9pt;mso-wrap-distance-top:0;mso-wrap-distance-right:9pt;mso-wrap-distance-bottom:0;mso-position-horizontal:absolute;mso-position-horizontal-relative:text;mso-position-vertical:absolute;mso-position-vertical-relative:text;mso-width-percent:0;mso-height-percent:0;mso-width-relative:margin;mso-height-relative:margin" from="93.5pt,265.35pt" to="96.25pt,620.95pt" o:gfxdata="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" strokecolor="black [3213]" strokeweight="2.25pt">
+                <v:stroke joinstyle="miter"/>
+              </v:line>
+            </w:pict>
+          </mc:Fallback>
+        </mc:AlternateContent>
+      </w:r>
+      <w:r>
+        <w:rPr>
+          <w:noProof/>
+        </w:rPr>
+        <mc:AlternateContent>
+          <mc:Choice Requires="wps">
+            <w:drawing>
+              <wp:anchor distT="0" distB="0" distL="114300" distR="114300" simplePos="0" relativeHeight="251663360" behindDoc="0" locked="0" layoutInCell="1" allowOverlap="1" wp14:anchorId="5EF33BE2" wp14:editId="197EF72B">
+                <wp:simplePos x="0" y="0"/>
+                <wp:positionH relativeFrom="margin">
+                  <wp:align>center</wp:align>
+                </wp:positionH>
+                <wp:positionV relativeFrom="paragraph">
+                  <wp:posOffset>3369294</wp:posOffset>
+                </wp:positionV>
+                <wp:extent cx="6619031" cy="0"/>
+                <wp:effectExtent l="19050" t="19050" r="10795" b="19050"/>
+                <wp:wrapNone/>
+                <wp:docPr id="1944914956" name="Connecteur droit 1"/>
+                <wp:cNvGraphicFramePr/>
+                <a:graphic xmlns:a="http://schemas.openxmlformats.org/drawingml/2006/main">
+                  <a:graphicData uri="http://schemas.microsoft.com/office/word/2010/wordprocessingShape">
+                    <wps:wsp>
+                      <wps:cNvCnPr/>
+                      <wps:spPr>
+                        <a:xfrm flipH="1">
+                          <a:off x="0" y="0"/>
+                          <a:ext cx="6619031" cy="0"/>
+                        </a:xfrm>
+                        <a:prstGeom prst="line">
+                          <a:avLst/>
+                        </a:prstGeom>
+                        <a:ln w="28575">
+                          <a:solidFill>
+                            <a:schemeClr val="tx1"/>
+                          </a:solidFill>
+                        </a:ln>
+                      </wps:spPr>
+                      <wps:style>
+                        <a:lnRef idx="1">
+                          <a:schemeClr val="accent1"/>
+                        </a:lnRef>
+                        <a:fillRef idx="0">
+                          <a:schemeClr val="accent1"/>
+                        </a:fillRef>
+                        <a:effectRef idx="0">
+                          <a:schemeClr val="accent1"/>
+                        </a:effectRef>
+                        <a:fontRef idx="minor">
+                          <a:schemeClr val="tx1"/>
+                        </a:fontRef>
+                      </wps:style>
+                      <wps:bodyPr/>
+                    </wps:wsp>
+                  </a:graphicData>
+                </a:graphic>
+                <wp14:sizeRelH relativeFrom="margin">
+                  <wp14:pctWidth>0</wp14:pctWidth>
+                </wp14:sizeRelH>
+                <wp14:sizeRelV relativeFrom="margin">
+                  <wp14:pctHeight>0</wp14:pctHeight>
+                </wp14:sizeRelV>
+              </wp:anchor>
+            </w:drawing>
+          </mc:Choice>
+          <mc:Fallback>
+            <w:pict>
+              <v:line w14:anchorId="390694DF" id="Connecteur droit 1" o:spid="_x0000_s1026" style="position:absolute;flip:x;z-index:251663360;visibility:visible;mso-wrap-style:square;mso-width-percent:0;mso-height-percent:0;mso-wrap-distance-left:9pt;mso-wrap-distance-top:0;mso-wrap-distance-right:9pt;mso-wrap-distance-bottom:0;mso-position-horizontal:center;mso-position-horizontal-relative:margin;mso-position-vertical:absolute;mso-position-vertical-relative:text;mso-width-percent:0;mso-height-percent:0;mso-width-relative:margin;mso-height-relative:margin" from="0,265.3pt" to="521.2pt,265.3pt" o:gfxdata="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" strokecolor="black [3213]" strokeweight="2.25pt">
+                <v:stroke joinstyle="miter"/>
+                <w10:wrap anchorx="margin"/>
+              </v:line>
+            </w:pict>
+          </mc:Fallback>
+        </mc:AlternateContent>
+      </w:r>
+      <w:r>
+        <w:drawing>
+          <wp:anchor distT="0" distB="0" distL="114300" distR="114300" simplePos="0" relativeHeight="251660288" behindDoc="0" locked="0" layoutInCell="1" allowOverlap="1" wp14:anchorId="60590BE5" wp14:editId="3F6B466F">
+            <wp:simplePos x="0" y="0"/>
+            <wp:positionH relativeFrom="margin">
+              <wp:posOffset>1285947</wp:posOffset>
+            </wp:positionH>
+            <wp:positionV relativeFrom="paragraph">
+              <wp:posOffset>3521919</wp:posOffset>
+            </wp:positionV>
+            <wp:extent cx="3199765" cy="4434205"/>
+            <wp:effectExtent l="0" t="0" r="635" b="4445"/>
+            <wp:wrapTopAndBottom/>
+            <wp:docPr id="794171805" name="Image 1" descr="Une image contenant texte, carte, capture d’écran, diagramme&#10;&#10;Description générée automatiquement"/>
+            <wp:cNvGraphicFramePr>
+              <a:graphicFrameLocks xmlns:a="http://schemas.openxmlformats.org/drawingml/2006/main" noChangeAspect="1"/>
+            </wp:cNvGraphicFramePr>
+            <a:graphic xmlns:a="http://schemas.openxmlformats.org/drawingml/2006/main">
+              <a:graphicData uri="http://schemas.openxmlformats.org/drawingml/2006/picture">
+                <pic:pic xmlns:pic="http://schemas.openxmlformats.org/drawingml/2006/picture">
+                  <pic:nvPicPr>
+                    <pic:cNvPr id="794171805" name="Image 1" descr="Une image contenant texte, carte, capture d’écran, diagramme&#10;&#10;Description générée automatiquement"/>
+                    <pic:cNvPicPr/>
+                  </pic:nvPicPr>
+                  <pic:blipFill>
+                    <a:blip r:embed="rId11" cstate="print">
+                      <a:extLst>
+                        <a:ext uri="{28A0092B-C50C-407E-A947-70E740481C1C}">
+                          <a14:useLocalDpi xmlns:a14="http://schemas.microsoft.com/office/drawing/2010/main" val="0"/>
+                        </a:ext>
+                      </a:extLst>
+                    </a:blip>
+                    <a:stretch>
+                      <a:fillRect/>
+                    </a:stretch>
+                  </pic:blipFill>
+                  <pic:spPr>
+                    <a:xfrm>
+                      <a:off x="0" y="0"/>
+                      <a:ext cx="3199765" cy="4434205"/>
+                    </a:xfrm>
+                    <a:prstGeom prst="rect">
+                      <a:avLst/>
+                    </a:prstGeom>
+                  </pic:spPr>
+                </pic:pic>
+              </a:graphicData>
+            </a:graphic>
+            <wp14:sizeRelH relativeFrom="margin">
+              <wp14:pctWidth>0</wp14:pctWidth>
+            </wp14:sizeRelH>
+            <wp14:sizeRelV relativeFrom="margin">
+              <wp14:pctHeight>0</wp14:pctHeight>
+            </wp14:sizeRelV>
+          </wp:anchor>
         </w:drawing>
       </w:r>
     </w:p>
     <w:p/>
     <w:sectPr>
       <w:pgSz w:w="11906" w:h="16838"/>
-      <w:pgMar w:top="1135" w:right="1416" w:bottom="1134" w:left="1418" w:header="708" w:footer="708" w:gutter="0"/>
+      <w:pgMar w:top="1135" w:right="1416" w:bottom="426" w:left="1418" w:header="708" w:footer="708" w:gutter="0"/>
       <w:cols w:space="708"/>
       <w:docGrid w:linePitch="360"/>
     </w:sectPr>

</xml_diff>